<commit_message>
Update Tutor 5, 21 April 2019
</commit_message>
<xml_diff>
--- a/1606917954/tutorial-05/1606917954_Usamah Nashirul Haq.docx
+++ b/1606917954/tutorial-05/1606917954_Usamah Nashirul Haq.docx
@@ -5,8 +5,14 @@
     <w:p>
       <w:pPr>
         <w:jc w:val="center"/>
-      </w:pPr>
-      <w:r>
+        <w:rPr>
+          <w:sz w:val="28"/>
+        </w:rPr>
+      </w:pPr>
+      <w:r>
+        <w:rPr>
+          <w:sz w:val="28"/>
+        </w:rPr>
         <w:t>APAP TUTORIAL 05</w:t>
       </w:r>
     </w:p>
@@ -17,18 +23,28 @@
           <w:ilvl w:val="0"/>
           <w:numId w:val="2"/>
         </w:numPr>
-      </w:pPr>
-      <w:r>
+        <w:rPr>
+          <w:sz w:val="28"/>
+        </w:rPr>
+      </w:pPr>
+      <w:r>
+        <w:rPr>
+          <w:sz w:val="28"/>
+        </w:rPr>
         <w:t xml:space="preserve"> </w:t>
       </w:r>
     </w:p>
     <w:p>
       <w:pPr>
         <w:pStyle w:val="ListParagraph"/>
+        <w:rPr>
+          <w:sz w:val="28"/>
+        </w:rPr>
       </w:pPr>
       <w:r>
         <w:rPr>
           <w:noProof/>
+          <w:sz w:val="28"/>
         </w:rPr>
         <w:drawing>
           <wp:inline distT="0" distB="0" distL="0" distR="0" wp14:anchorId="44CA9A1E" wp14:editId="689501E2">
@@ -84,18 +100,28 @@
           <w:ilvl w:val="0"/>
           <w:numId w:val="2"/>
         </w:numPr>
-      </w:pPr>
-      <w:r>
+        <w:rPr>
+          <w:sz w:val="28"/>
+        </w:rPr>
+      </w:pPr>
+      <w:r>
+        <w:rPr>
+          <w:sz w:val="28"/>
+        </w:rPr>
         <w:t xml:space="preserve"> </w:t>
       </w:r>
     </w:p>
     <w:p>
       <w:pPr>
         <w:pStyle w:val="ListParagraph"/>
+        <w:rPr>
+          <w:sz w:val="28"/>
+        </w:rPr>
       </w:pPr>
       <w:r>
         <w:rPr>
           <w:noProof/>
+          <w:sz w:val="28"/>
         </w:rPr>
         <w:drawing>
           <wp:inline distT="0" distB="0" distL="0" distR="0" wp14:anchorId="1B5E0F45" wp14:editId="26DD898C">
@@ -147,11 +173,17 @@
     <w:p>
       <w:pPr>
         <w:pStyle w:val="ListParagraph"/>
+        <w:rPr>
+          <w:sz w:val="28"/>
+        </w:rPr>
       </w:pPr>
     </w:p>
     <w:p>
       <w:pPr>
         <w:pStyle w:val="ListParagraph"/>
+        <w:rPr>
+          <w:sz w:val="28"/>
+        </w:rPr>
       </w:pPr>
     </w:p>
     <w:p>
@@ -161,19 +193,28 @@
           <w:ilvl w:val="0"/>
           <w:numId w:val="2"/>
         </w:numPr>
-      </w:pPr>
-      <w:r>
-        <w:lastRenderedPageBreak/>
+        <w:rPr>
+          <w:sz w:val="28"/>
+        </w:rPr>
+      </w:pPr>
+      <w:r>
+        <w:rPr>
+          <w:sz w:val="28"/>
+        </w:rPr>
         <w:t xml:space="preserve"> </w:t>
       </w:r>
     </w:p>
     <w:p>
       <w:pPr>
         <w:pStyle w:val="ListParagraph"/>
+        <w:rPr>
+          <w:sz w:val="28"/>
+        </w:rPr>
       </w:pPr>
       <w:r>
         <w:rPr>
           <w:noProof/>
+          <w:sz w:val="28"/>
         </w:rPr>
         <w:drawing>
           <wp:inline distT="0" distB="0" distL="0" distR="0" wp14:anchorId="6FC8286A" wp14:editId="1C890068">
@@ -229,23 +270,33 @@
           <w:ilvl w:val="0"/>
           <w:numId w:val="2"/>
         </w:numPr>
-      </w:pPr>
-      <w:r>
+        <w:rPr>
+          <w:sz w:val="28"/>
+        </w:rPr>
+      </w:pPr>
+      <w:r>
+        <w:rPr>
+          <w:sz w:val="28"/>
+        </w:rPr>
         <w:t xml:space="preserve"> </w:t>
       </w:r>
     </w:p>
     <w:p>
       <w:pPr>
         <w:pStyle w:val="ListParagraph"/>
+        <w:rPr>
+          <w:sz w:val="28"/>
+        </w:rPr>
       </w:pPr>
       <w:r>
         <w:rPr>
           <w:noProof/>
+          <w:sz w:val="28"/>
         </w:rPr>
         <w:drawing>
           <wp:inline distT="0" distB="0" distL="0" distR="0" wp14:anchorId="0A45F015" wp14:editId="4A8EE7F1">
-            <wp:extent cx="3387634" cy="1704382"/>
-            <wp:effectExtent l="152400" t="152400" r="365760" b="353060"/>
+            <wp:extent cx="3025422" cy="1522146"/>
+            <wp:effectExtent l="152400" t="152400" r="365760" b="363855"/>
             <wp:docPr id="5" name="Picture 5"/>
             <wp:cNvGraphicFramePr>
               <a:graphicFrameLocks xmlns:a="http://schemas.openxmlformats.org/drawingml/2006/main" noChangeAspect="1"/>
@@ -266,7 +317,7 @@
                   <pic:spPr>
                     <a:xfrm>
                       <a:off x="0" y="0"/>
-                      <a:ext cx="3396656" cy="1708921"/>
+                      <a:ext cx="3040335" cy="1529649"/>
                     </a:xfrm>
                     <a:prstGeom prst="rect">
                       <a:avLst/>
@@ -288,8 +339,6 @@
           </wp:inline>
         </w:drawing>
       </w:r>
-      <w:bookmarkStart w:id="0" w:name="_GoBack"/>
-      <w:bookmarkEnd w:id="0"/>
     </w:p>
     <w:p>
       <w:pPr>
@@ -298,23 +347,41 @@
           <w:ilvl w:val="0"/>
           <w:numId w:val="2"/>
         </w:numPr>
-      </w:pPr>
-      <w:r>
+        <w:rPr>
+          <w:sz w:val="28"/>
+        </w:rPr>
+      </w:pPr>
+      <w:r>
+        <w:rPr>
+          <w:sz w:val="28"/>
+        </w:rPr>
         <w:t xml:space="preserve"> </w:t>
       </w:r>
     </w:p>
     <w:p>
       <w:pPr>
         <w:pStyle w:val="ListParagraph"/>
+        <w:rPr>
+          <w:sz w:val="28"/>
+        </w:rPr>
+      </w:pPr>
+    </w:p>
+    <w:p>
+      <w:pPr>
+        <w:pStyle w:val="ListParagraph"/>
+        <w:rPr>
+          <w:sz w:val="28"/>
+        </w:rPr>
       </w:pPr>
       <w:r>
         <w:rPr>
           <w:noProof/>
+          <w:sz w:val="28"/>
         </w:rPr>
         <w:drawing>
           <wp:inline distT="0" distB="0" distL="0" distR="0" wp14:anchorId="4462BCFE" wp14:editId="7D3A79AA">
-            <wp:extent cx="3857897" cy="2418492"/>
-            <wp:effectExtent l="152400" t="152400" r="352425" b="363220"/>
+            <wp:extent cx="3465689" cy="2172619"/>
+            <wp:effectExtent l="152400" t="152400" r="363855" b="361315"/>
             <wp:docPr id="6" name="Picture 6"/>
             <wp:cNvGraphicFramePr>
               <a:graphicFrameLocks xmlns:a="http://schemas.openxmlformats.org/drawingml/2006/main" noChangeAspect="1"/>
@@ -335,7 +402,7 @@
                   <pic:spPr>
                     <a:xfrm>
                       <a:off x="0" y="0"/>
-                      <a:ext cx="3865790" cy="2423440"/>
+                      <a:ext cx="3480621" cy="2181980"/>
                     </a:xfrm>
                     <a:prstGeom prst="rect">
                       <a:avLst/>
@@ -361,10 +428,172 @@
     <w:p>
       <w:pPr>
         <w:pStyle w:val="ListParagraph"/>
-      </w:pPr>
+        <w:numPr>
+          <w:ilvl w:val="0"/>
+          <w:numId w:val="2"/>
+        </w:numPr>
+        <w:rPr>
+          <w:sz w:val="28"/>
+        </w:rPr>
+      </w:pPr>
+      <w:r>
+        <w:rPr>
+          <w:sz w:val="28"/>
+        </w:rPr>
+        <w:lastRenderedPageBreak/>
+        <w:t xml:space="preserve"> </w:t>
+      </w:r>
+    </w:p>
+    <w:p>
+      <w:pPr>
+        <w:pStyle w:val="ListParagraph"/>
+        <w:rPr>
+          <w:sz w:val="28"/>
+        </w:rPr>
+      </w:pPr>
+      <w:r>
+        <w:rPr>
+          <w:sz w:val="28"/>
+        </w:rPr>
+        <w:t xml:space="preserve"> </w:t>
+      </w:r>
+      <w:r>
+        <w:rPr>
+          <w:noProof/>
+        </w:rPr>
+        <w:drawing>
+          <wp:inline distT="0" distB="0" distL="0" distR="0" wp14:anchorId="0955C90E" wp14:editId="424DF5B3">
+            <wp:extent cx="3194755" cy="3999937"/>
+            <wp:effectExtent l="152400" t="152400" r="367665" b="362585"/>
+            <wp:docPr id="10" name="Picture 10"/>
+            <wp:cNvGraphicFramePr>
+              <a:graphicFrameLocks xmlns:a="http://schemas.openxmlformats.org/drawingml/2006/main" noChangeAspect="1"/>
+            </wp:cNvGraphicFramePr>
+            <a:graphic xmlns:a="http://schemas.openxmlformats.org/drawingml/2006/main">
+              <a:graphicData uri="http://schemas.openxmlformats.org/drawingml/2006/picture">
+                <pic:pic xmlns:pic="http://schemas.openxmlformats.org/drawingml/2006/picture">
+                  <pic:nvPicPr>
+                    <pic:cNvPr id="1" name=""/>
+                    <pic:cNvPicPr/>
+                  </pic:nvPicPr>
+                  <pic:blipFill>
+                    <a:blip r:embed="rId12"/>
+                    <a:stretch>
+                      <a:fillRect/>
+                    </a:stretch>
+                  </pic:blipFill>
+                  <pic:spPr>
+                    <a:xfrm>
+                      <a:off x="0" y="0"/>
+                      <a:ext cx="3200979" cy="4007730"/>
+                    </a:xfrm>
+                    <a:prstGeom prst="rect">
+                      <a:avLst/>
+                    </a:prstGeom>
+                    <a:ln>
+                      <a:noFill/>
+                    </a:ln>
+                    <a:effectLst>
+                      <a:outerShdw blurRad="292100" dist="139700" dir="2700000" algn="tl" rotWithShape="0">
+                        <a:srgbClr val="333333">
+                          <a:alpha val="65000"/>
+                        </a:srgbClr>
+                      </a:outerShdw>
+                    </a:effectLst>
+                  </pic:spPr>
+                </pic:pic>
+              </a:graphicData>
+            </a:graphic>
+          </wp:inline>
+        </w:drawing>
+      </w:r>
+    </w:p>
+    <w:p>
+      <w:pPr>
+        <w:pStyle w:val="ListParagraph"/>
+        <w:numPr>
+          <w:ilvl w:val="0"/>
+          <w:numId w:val="2"/>
+        </w:numPr>
+        <w:rPr>
+          <w:sz w:val="28"/>
+        </w:rPr>
+      </w:pPr>
+      <w:r>
+        <w:rPr>
+          <w:sz w:val="28"/>
+        </w:rPr>
+        <w:t xml:space="preserve"> </w:t>
+      </w:r>
+    </w:p>
+    <w:p>
+      <w:pPr>
+        <w:pStyle w:val="ListParagraph"/>
+        <w:rPr>
+          <w:sz w:val="28"/>
+        </w:rPr>
+      </w:pPr>
+      <w:r>
+        <w:rPr>
+          <w:sz w:val="28"/>
+        </w:rPr>
+        <w:t xml:space="preserve"> </w:t>
+      </w:r>
+      <w:r>
+        <w:rPr>
+          <w:noProof/>
+        </w:rPr>
+        <w:drawing>
+          <wp:inline distT="0" distB="0" distL="0" distR="0" wp14:anchorId="1CF06D8C" wp14:editId="77EE09E2">
+            <wp:extent cx="4673600" cy="2699803"/>
+            <wp:effectExtent l="152400" t="152400" r="355600" b="367665"/>
+            <wp:docPr id="11" name="Picture 11"/>
+            <wp:cNvGraphicFramePr>
+              <a:graphicFrameLocks xmlns:a="http://schemas.openxmlformats.org/drawingml/2006/main" noChangeAspect="1"/>
+            </wp:cNvGraphicFramePr>
+            <a:graphic xmlns:a="http://schemas.openxmlformats.org/drawingml/2006/main">
+              <a:graphicData uri="http://schemas.openxmlformats.org/drawingml/2006/picture">
+                <pic:pic xmlns:pic="http://schemas.openxmlformats.org/drawingml/2006/picture">
+                  <pic:nvPicPr>
+                    <pic:cNvPr id="1" name=""/>
+                    <pic:cNvPicPr/>
+                  </pic:nvPicPr>
+                  <pic:blipFill>
+                    <a:blip r:embed="rId13"/>
+                    <a:stretch>
+                      <a:fillRect/>
+                    </a:stretch>
+                  </pic:blipFill>
+                  <pic:spPr>
+                    <a:xfrm>
+                      <a:off x="0" y="0"/>
+                      <a:ext cx="4683716" cy="2705647"/>
+                    </a:xfrm>
+                    <a:prstGeom prst="rect">
+                      <a:avLst/>
+                    </a:prstGeom>
+                    <a:ln>
+                      <a:noFill/>
+                    </a:ln>
+                    <a:effectLst>
+                      <a:outerShdw blurRad="292100" dist="139700" dir="2700000" algn="tl" rotWithShape="0">
+                        <a:srgbClr val="333333">
+                          <a:alpha val="65000"/>
+                        </a:srgbClr>
+                      </a:outerShdw>
+                    </a:effectLst>
+                  </pic:spPr>
+                </pic:pic>
+              </a:graphicData>
+            </a:graphic>
+          </wp:inline>
+        </w:drawing>
+      </w:r>
+      <w:bookmarkStart w:id="0" w:name="_GoBack"/>
+      <w:bookmarkEnd w:id="0"/>
     </w:p>
     <w:sectPr>
-      <w:headerReference w:type="default" r:id="rId12"/>
+      <w:headerReference w:type="default" r:id="rId14"/>
       <w:pgSz w:w="12240" w:h="15840"/>
       <w:pgMar w:top="1440" w:right="1440" w:bottom="1440" w:left="1440" w:header="708" w:footer="708" w:gutter="0"/>
       <w:cols w:space="708"/>

</xml_diff>